<commit_message>
modificato rasd: aggiunte cose che mancavano nei functional requirements
</commit_message>
<xml_diff>
--- a/RASD.docx
+++ b/RASD.docx
@@ -1474,17 +1474,114 @@
           <w:i/>
           <w:iCs/>
         </w:rPr>
-        <w:t>Allow users to login in</w:t>
+        <w:t>Allow users to login in the application.</w:t>
+      </w:r>
+    </w:p>
+    <w:p>
+      <w:pPr>
+        <w:pStyle w:val="4"/>
+        <w:numPr>
+          <w:ilvl w:val="1"/>
+          <w:numId w:val="5"/>
+        </w:numPr>
+        <w:tabs>
+          <w:tab w:val="left" w:pos="840"/>
+        </w:tabs>
+        <w:ind w:left="840" w:leftChars="0" w:hanging="420" w:firstLineChars="0"/>
+      </w:pPr>
+      <w:r>
+        <w:t>System must allow the user to input his/her credentials.</w:t>
+      </w:r>
+    </w:p>
+    <w:p>
+      <w:pPr>
+        <w:pStyle w:val="4"/>
+        <w:numPr>
+          <w:ilvl w:val="1"/>
+          <w:numId w:val="5"/>
+        </w:numPr>
+        <w:tabs>
+          <w:tab w:val="left" w:pos="840"/>
+        </w:tabs>
+        <w:ind w:left="840" w:leftChars="0" w:hanging="420" w:firstLineChars="0"/>
+      </w:pPr>
+      <w:r>
+        <w:t>System has to check the correctness of the credentials by searching in a database.</w:t>
+      </w:r>
+    </w:p>
+    <w:p>
+      <w:pPr>
+        <w:pStyle w:val="4"/>
+        <w:numPr>
+          <w:ilvl w:val="1"/>
+          <w:numId w:val="5"/>
+        </w:numPr>
+        <w:tabs>
+          <w:tab w:val="left" w:pos="840"/>
+        </w:tabs>
+        <w:ind w:left="840" w:leftChars="0" w:hanging="420" w:firstLineChars="0"/>
+      </w:pPr>
+      <w:r>
+        <w:t>In order to help users, System should give the possibility to retrieve passwords.</w:t>
+      </w:r>
+    </w:p>
+    <w:p>
+      <w:pPr>
+        <w:pStyle w:val="4"/>
+        <w:numPr>
+          <w:ilvl w:val="1"/>
+          <w:numId w:val="5"/>
+        </w:numPr>
+        <w:tabs>
+          <w:tab w:val="left" w:pos="840"/>
+        </w:tabs>
+        <w:ind w:left="840" w:leftChars="0" w:hanging="420" w:firstLineChars="0"/>
+      </w:pPr>
+      <w:r>
+        <w:t>System should show to registered users their private area in the application.</w:t>
+      </w:r>
+    </w:p>
+    <w:p>
+      <w:pPr>
+        <w:pStyle w:val="4"/>
+        <w:numPr>
+          <w:ilvl w:val="0"/>
+          <w:numId w:val="5"/>
+        </w:numPr>
+        <w:tabs>
+          <w:tab w:val="left" w:pos="425"/>
+        </w:tabs>
+        <w:ind w:left="425" w:leftChars="0" w:hanging="425" w:firstLineChars="0"/>
+      </w:pPr>
+      <w:r>
+        <w:rPr>
+          <w:i/>
+          <w:iCs/>
+        </w:rPr>
+        <w:t>Allow users to book a car.</w:t>
+      </w:r>
+    </w:p>
+    <w:p>
+      <w:pPr>
+        <w:pStyle w:val="4"/>
+        <w:numPr>
+          <w:ilvl w:val="1"/>
+          <w:numId w:val="5"/>
+        </w:numPr>
+        <w:tabs>
+          <w:tab w:val="left" w:pos="840"/>
+        </w:tabs>
+        <w:ind w:left="840" w:leftChars="0" w:hanging="420" w:firstLineChars="0"/>
+      </w:pPr>
+      <w:r>
+        <w:rPr>
+          <w:i w:val="0"/>
+          <w:iCs w:val="0"/>
+        </w:rPr>
+        <w:t>System must have a list of the available cars on each safe area.</w:t>
       </w:r>
       <w:bookmarkStart w:id="0" w:name="_GoBack"/>
       <w:bookmarkEnd w:id="0"/>
-      <w:r>
-        <w:rPr>
-          <w:i/>
-          <w:iCs/>
-        </w:rPr>
-        <w:t xml:space="preserve"> the application.</w:t>
-      </w:r>
     </w:p>
     <w:p>
       <w:pPr>
@@ -1499,7 +1596,13 @@
         <w:ind w:left="840" w:leftChars="0" w:hanging="420" w:firstLineChars="0"/>
       </w:pPr>
       <w:r>
-        <w:t>System must allow the user to input his/her credentials.</w:t>
+        <w:t>System must show a list of safe areas around user</w:t>
+      </w:r>
+      <w:r>
+        <w:rPr>
+          <w:rFonts w:hint="default"/>
+        </w:rPr>
+        <w:t>’s position (inserted by GPS or address).</w:t>
       </w:r>
     </w:p>
     <w:p>
@@ -1515,7 +1618,10 @@
         <w:ind w:left="840" w:leftChars="0" w:hanging="420" w:firstLineChars="0"/>
       </w:pPr>
       <w:r>
-        <w:t>System has to check the correctness of the credentials by searching in a database.</w:t>
+        <w:rPr>
+          <w:rFonts w:hint="default"/>
+        </w:rPr>
+        <w:t>System must show car information to users in order to allow them to pick up the right one.</w:t>
       </w:r>
     </w:p>
     <w:p>
@@ -1531,7 +1637,10 @@
         <w:ind w:left="840" w:leftChars="0" w:hanging="420" w:firstLineChars="0"/>
       </w:pPr>
       <w:r>
-        <w:t>In order to help users, System should give the possibility to retrieve passwords.</w:t>
+        <w:rPr>
+          <w:rFonts w:hint="default"/>
+        </w:rPr>
+        <w:t>System must lock the car until the user picks it up.</w:t>
       </w:r>
     </w:p>
     <w:p>
@@ -1547,27 +1656,10 @@
         <w:ind w:left="840" w:leftChars="0" w:hanging="420" w:firstLineChars="0"/>
       </w:pPr>
       <w:r>
-        <w:t>System should show to registered users their private area in the application.</w:t>
-      </w:r>
-    </w:p>
-    <w:p>
-      <w:pPr>
-        <w:pStyle w:val="4"/>
-        <w:numPr>
-          <w:ilvl w:val="0"/>
-          <w:numId w:val="5"/>
-        </w:numPr>
-        <w:tabs>
-          <w:tab w:val="left" w:pos="425"/>
-        </w:tabs>
-        <w:ind w:left="425" w:leftChars="0" w:hanging="425" w:firstLineChars="0"/>
-      </w:pPr>
-      <w:r>
-        <w:rPr>
-          <w:i/>
-          <w:iCs/>
-        </w:rPr>
-        <w:t>Allow users to book a car.</w:t>
+        <w:rPr>
+          <w:rFonts w:hint="default"/>
+        </w:rPr>
+        <w:t>System should show a timer for the pick up.</w:t>
       </w:r>
     </w:p>
     <w:p>
@@ -1583,13 +1675,10 @@
         <w:ind w:left="840" w:leftChars="0" w:hanging="420" w:firstLineChars="0"/>
       </w:pPr>
       <w:r>
-        <w:t>System must show a list of safe areas around user</w:t>
-      </w:r>
-      <w:r>
         <w:rPr>
           <w:rFonts w:hint="default"/>
         </w:rPr>
-        <w:t>’s position (inserted by GPS or address).</w:t>
+        <w:t>System must allow user to activate Money Saving Option.</w:t>
       </w:r>
     </w:p>
     <w:p>
@@ -1608,7 +1697,7 @@
         <w:rPr>
           <w:rFonts w:hint="default"/>
         </w:rPr>
-        <w:t>System must show car information to users in order to allow them to pick up the right one.</w:t>
+        <w:t>System must let user to input the final destination in Money Saving Mode.</w:t>
       </w:r>
     </w:p>
     <w:p>
@@ -1627,7 +1716,7 @@
         <w:rPr>
           <w:rFonts w:hint="default"/>
         </w:rPr>
-        <w:t>System should show a timer for the pick up.</w:t>
+        <w:t>System must find the nearest charging station to the final destination.</w:t>
       </w:r>
     </w:p>
     <w:p>
@@ -1643,10 +1732,27 @@
         <w:ind w:left="840" w:leftChars="0" w:hanging="420" w:firstLineChars="0"/>
       </w:pPr>
       <w:r>
-        <w:rPr>
-          <w:rFonts w:hint="default"/>
-        </w:rPr>
-        <w:t>System must allow user to activate Money Saving Option.</w:t>
+        <w:t>System must provide to users all information about booked car, such as actual car mode.</w:t>
+      </w:r>
+    </w:p>
+    <w:p>
+      <w:pPr>
+        <w:pStyle w:val="4"/>
+        <w:numPr>
+          <w:ilvl w:val="0"/>
+          <w:numId w:val="5"/>
+        </w:numPr>
+        <w:tabs>
+          <w:tab w:val="left" w:pos="425"/>
+        </w:tabs>
+        <w:ind w:left="425" w:leftChars="0" w:hanging="425" w:firstLineChars="0"/>
+      </w:pPr>
+      <w:r>
+        <w:rPr>
+          <w:i/>
+          <w:iCs/>
+        </w:rPr>
+        <w:t>Allow user to pick a car.</w:t>
       </w:r>
     </w:p>
     <w:p>
@@ -1662,27 +1768,13 @@
         <w:ind w:left="840" w:leftChars="0" w:hanging="420" w:firstLineChars="0"/>
       </w:pPr>
       <w:r>
-        <w:t>System must provide to users all information about booked car, such as actual car mode.</w:t>
-      </w:r>
-    </w:p>
-    <w:p>
-      <w:pPr>
-        <w:pStyle w:val="4"/>
-        <w:numPr>
-          <w:ilvl w:val="0"/>
-          <w:numId w:val="5"/>
-        </w:numPr>
-        <w:tabs>
-          <w:tab w:val="left" w:pos="425"/>
-        </w:tabs>
-        <w:ind w:left="425" w:leftChars="0" w:hanging="425" w:firstLineChars="0"/>
-      </w:pPr>
-      <w:r>
-        <w:rPr>
-          <w:i/>
-          <w:iCs/>
-        </w:rPr>
-        <w:t>Allow user to pick a car.</w:t>
+        <w:t>System must set the car as available again if the user doesn</w:t>
+      </w:r>
+      <w:r>
+        <w:rPr>
+          <w:rFonts w:hint="default"/>
+        </w:rPr>
+        <w:t>’t pick it up within one hour.</w:t>
       </w:r>
     </w:p>
     <w:p>
@@ -1698,7 +1790,10 @@
         <w:ind w:left="840" w:leftChars="0" w:hanging="420" w:firstLineChars="0"/>
       </w:pPr>
       <w:r>
-        <w:t>System must check user position before unlocking the car.</w:t>
+        <w:rPr>
+          <w:rFonts w:hint="default"/>
+        </w:rPr>
+        <w:t>System must lock the car after the pick up time runs out.</w:t>
       </w:r>
     </w:p>
     <w:p>
@@ -1714,13 +1809,7 @@
         <w:ind w:left="840" w:leftChars="0" w:hanging="420" w:firstLineChars="0"/>
       </w:pPr>
       <w:r>
-        <w:t xml:space="preserve">System must unlock the car when user clicks on </w:t>
-      </w:r>
-      <w:r>
-        <w:rPr>
-          <w:rFonts w:hint="default"/>
-        </w:rPr>
-        <w:t>“unlock car” button on his/her device.</w:t>
+        <w:t>System must check user position before unlocking the car.</w:t>
       </w:r>
     </w:p>
     <w:p>
@@ -1736,9 +1825,31 @@
         <w:ind w:left="840" w:leftChars="0" w:hanging="420" w:firstLineChars="0"/>
       </w:pPr>
       <w:r>
+        <w:t xml:space="preserve">System must unlock the car when user clicks on </w:t>
+      </w:r>
+      <w:r>
         <w:rPr>
           <w:rFonts w:hint="default"/>
         </w:rPr>
+        <w:t>“unlock car” button on his/her device.</w:t>
+      </w:r>
+    </w:p>
+    <w:p>
+      <w:pPr>
+        <w:pStyle w:val="4"/>
+        <w:numPr>
+          <w:ilvl w:val="1"/>
+          <w:numId w:val="5"/>
+        </w:numPr>
+        <w:tabs>
+          <w:tab w:val="left" w:pos="840"/>
+        </w:tabs>
+        <w:ind w:left="840" w:leftChars="0" w:hanging="420" w:firstLineChars="0"/>
+      </w:pPr>
+      <w:r>
+        <w:rPr>
+          <w:rFonts w:hint="default"/>
+        </w:rPr>
         <w:t>System has to charge user by time-based fee at car ignition.</w:t>
       </w:r>
     </w:p>
@@ -1746,10 +1857,29 @@
       <w:pPr>
         <w:pStyle w:val="4"/>
         <w:numPr>
-          <w:ilvl w:val="0"/>
+          <w:ilvl w:val="1"/>
           <w:numId w:val="5"/>
         </w:numPr>
         <w:tabs>
+          <w:tab w:val="left" w:pos="840"/>
+        </w:tabs>
+        <w:ind w:left="840" w:leftChars="0" w:hanging="420" w:firstLineChars="0"/>
+      </w:pPr>
+      <w:r>
+        <w:rPr>
+          <w:rFonts w:hint="default"/>
+        </w:rPr>
+        <w:t>System should have the possibility to locate the car with the GPS.</w:t>
+      </w:r>
+    </w:p>
+    <w:p>
+      <w:pPr>
+        <w:pStyle w:val="4"/>
+        <w:numPr>
+          <w:ilvl w:val="0"/>
+          <w:numId w:val="5"/>
+        </w:numPr>
+        <w:tabs>
           <w:tab w:val="left" w:pos="425"/>
         </w:tabs>
         <w:ind w:left="425" w:leftChars="0" w:hanging="425" w:firstLineChars="0"/>
@@ -1760,6 +1890,22 @@
           <w:iCs/>
         </w:rPr>
         <w:t>Allow user to park the car where he/she wants.</w:t>
+      </w:r>
+    </w:p>
+    <w:p>
+      <w:pPr>
+        <w:pStyle w:val="4"/>
+        <w:numPr>
+          <w:ilvl w:val="1"/>
+          <w:numId w:val="5"/>
+        </w:numPr>
+        <w:tabs>
+          <w:tab w:val="left" w:pos="840"/>
+        </w:tabs>
+        <w:ind w:left="840" w:leftChars="0" w:hanging="420" w:firstLineChars="0"/>
+      </w:pPr>
+      <w:r>
+        <w:t>System must check if the car is parked in a safe or unsafe area.</w:t>
       </w:r>
     </w:p>
     <w:p>
@@ -1848,179 +1994,39 @@
           <w:i w:val="0"/>
           <w:iCs w:val="0"/>
         </w:rPr>
-        <w:t>System, with “Pit stop” option, allows users to park car for a limited range of time in a safe or unsafe area.</w:t>
-      </w:r>
-    </w:p>
-    <w:p>
-      <w:pPr>
-        <w:pStyle w:val="4"/>
-        <w:numPr>
-          <w:ilvl w:val="1"/>
-          <w:numId w:val="5"/>
-        </w:numPr>
-        <w:tabs>
-          <w:tab w:val="left" w:pos="840"/>
-        </w:tabs>
-        <w:ind w:left="840" w:leftChars="0" w:hanging="420" w:firstLineChars="0"/>
-        <w:rPr>
-          <w:i w:val="0"/>
-          <w:iCs w:val="0"/>
-        </w:rPr>
-      </w:pPr>
+        <w:t>System, with “Pit stop” option, allows users to park car for a limited range of time in a</w:t>
+      </w:r>
       <w:r>
         <w:rPr>
           <w:rFonts w:hint="default"/>
           <w:i w:val="0"/>
           <w:iCs w:val="0"/>
         </w:rPr>
-        <w:t>System should show the remaining time to pick up while in pit stop mode.</w:t>
-      </w:r>
-    </w:p>
-    <w:p>
-      <w:pPr>
-        <w:pStyle w:val="4"/>
-        <w:numPr>
-          <w:ilvl w:val="1"/>
-          <w:numId w:val="5"/>
-        </w:numPr>
-        <w:tabs>
-          <w:tab w:val="left" w:pos="840"/>
-        </w:tabs>
-        <w:ind w:left="840" w:leftChars="0" w:hanging="420" w:firstLineChars="0"/>
-        <w:rPr>
-          <w:i w:val="0"/>
-          <w:iCs w:val="0"/>
-        </w:rPr>
-      </w:pPr>
+        <w:t>n</w:t>
+      </w:r>
       <w:r>
         <w:rPr>
           <w:rFonts w:hint="default"/>
           <w:i w:val="0"/>
           <w:iCs w:val="0"/>
         </w:rPr>
-        <w:t>System closes user’s bill and locks the car when “Stop” option is selected and the car is parked in a safe area.</w:t>
-      </w:r>
-    </w:p>
-    <w:p>
-      <w:pPr>
-        <w:pStyle w:val="4"/>
-        <w:numPr>
-          <w:ilvl w:val="1"/>
-          <w:numId w:val="5"/>
-        </w:numPr>
-        <w:tabs>
-          <w:tab w:val="left" w:pos="840"/>
-        </w:tabs>
-        <w:ind w:left="840" w:leftChars="0" w:hanging="420" w:firstLineChars="0"/>
-        <w:rPr>
-          <w:i w:val="0"/>
-          <w:iCs w:val="0"/>
-        </w:rPr>
-      </w:pPr>
+        <w:t xml:space="preserve"> </w:t>
+      </w:r>
       <w:r>
         <w:rPr>
           <w:rFonts w:hint="default"/>
           <w:i w:val="0"/>
           <w:iCs w:val="0"/>
         </w:rPr>
-        <w:t>System must assign the correct amount of discounts based on number of passengers, battery charge, charging mode and stop parking distance to the nearest power grid.</w:t>
-      </w:r>
-    </w:p>
-    <w:p>
-      <w:pPr>
-        <w:pStyle w:val="4"/>
-        <w:numPr>
-          <w:ilvl w:val="1"/>
-          <w:numId w:val="5"/>
-        </w:numPr>
-        <w:tabs>
-          <w:tab w:val="left" w:pos="840"/>
-        </w:tabs>
-        <w:ind w:left="840" w:leftChars="0" w:hanging="420" w:firstLineChars="0"/>
-        <w:rPr>
-          <w:i w:val="0"/>
-          <w:iCs w:val="0"/>
-        </w:rPr>
-      </w:pPr>
+        <w:t>un</w:t>
+      </w:r>
       <w:r>
         <w:rPr>
           <w:rFonts w:hint="default"/>
           <w:i w:val="0"/>
           <w:iCs w:val="0"/>
         </w:rPr>
-        <w:t>System must keep in memory all the not-payed receipts.</w:t>
-      </w:r>
-    </w:p>
-    <w:p>
-      <w:pPr>
-        <w:pStyle w:val="4"/>
-        <w:numPr>
-          <w:ilvl w:val="0"/>
-          <w:numId w:val="5"/>
-        </w:numPr>
-        <w:tabs>
-          <w:tab w:val="left" w:pos="425"/>
-        </w:tabs>
-        <w:ind w:left="425" w:leftChars="0" w:hanging="425" w:firstLineChars="0"/>
-        <w:rPr>
-          <w:i w:val="0"/>
-          <w:iCs w:val="0"/>
-        </w:rPr>
-      </w:pPr>
-      <w:r>
-        <w:rPr>
-          <w:i/>
-          <w:iCs/>
-        </w:rPr>
-        <w:t>Allow users to pay via IBAN or credit card.</w:t>
-      </w:r>
-    </w:p>
-    <w:p>
-      <w:pPr>
-        <w:pStyle w:val="4"/>
-        <w:numPr>
-          <w:ilvl w:val="1"/>
-          <w:numId w:val="5"/>
-        </w:numPr>
-        <w:tabs>
-          <w:tab w:val="left" w:pos="840"/>
-        </w:tabs>
-        <w:ind w:left="840" w:leftChars="0" w:hanging="420" w:firstLineChars="0"/>
-        <w:rPr>
-          <w:i w:val="0"/>
-          <w:iCs w:val="0"/>
-        </w:rPr>
-      </w:pPr>
-      <w:r>
-        <w:rPr>
-          <w:i w:val="0"/>
-          <w:iCs w:val="0"/>
-        </w:rPr>
-        <w:t>System should automatically detract the correct amount of money from the payment method.</w:t>
-      </w:r>
-    </w:p>
-    <w:p>
-      <w:pPr>
-        <w:pStyle w:val="4"/>
-        <w:numPr>
-          <w:ilvl w:val="1"/>
-          <w:numId w:val="5"/>
-        </w:numPr>
-        <w:tabs>
-          <w:tab w:val="left" w:pos="840"/>
-        </w:tabs>
-        <w:ind w:left="840" w:leftChars="0" w:hanging="420" w:firstLineChars="0"/>
-        <w:rPr>
-          <w:i w:val="0"/>
-          <w:iCs w:val="0"/>
-        </w:rPr>
-      </w:pPr>
-      <w:r>
-        <w:rPr>
-          <w:i w:val="0"/>
-          <w:iCs w:val="0"/>
-        </w:rPr>
-        <w:t>System adds a not-payed receipts to user</w:t>
+        <w:t xml:space="preserve">safe or </w:t>
       </w:r>
       <w:r>
         <w:rPr>
@@ -2028,88 +2034,40 @@
           <w:i w:val="0"/>
           <w:iCs w:val="0"/>
         </w:rPr>
-        <w:t>’s account if the transaction fails.</w:t>
-      </w:r>
-    </w:p>
-    <w:p>
-      <w:pPr>
-        <w:pStyle w:val="4"/>
-        <w:numPr>
-          <w:ilvl w:val="1"/>
-          <w:numId w:val="5"/>
-        </w:numPr>
-        <w:tabs>
-          <w:tab w:val="left" w:pos="840"/>
-        </w:tabs>
-        <w:ind w:left="840" w:leftChars="0" w:hanging="420" w:firstLineChars="0"/>
-        <w:rPr>
-          <w:i w:val="0"/>
-          <w:iCs w:val="0"/>
-        </w:rPr>
-      </w:pPr>
+        <w:t xml:space="preserve">whenever he/she wants if in a </w:t>
+      </w:r>
       <w:r>
         <w:rPr>
           <w:rFonts w:hint="default"/>
           <w:i w:val="0"/>
           <w:iCs w:val="0"/>
         </w:rPr>
-        <w:t>System must allow users to pay not-payed bills by clicking the relative button in the application.</w:t>
-      </w:r>
-    </w:p>
-    <w:p>
-      <w:pPr>
-        <w:pStyle w:val="4"/>
-        <w:numPr>
-          <w:ilvl w:val="0"/>
+        <w:t>safe area.</w:t>
+      </w:r>
+    </w:p>
+    <w:p>
+      <w:pPr>
+        <w:pStyle w:val="4"/>
+        <w:numPr>
+          <w:ilvl w:val="1"/>
           <w:numId w:val="5"/>
         </w:numPr>
         <w:tabs>
-          <w:tab w:val="left" w:pos="425"/>
-        </w:tabs>
-        <w:ind w:left="425" w:leftChars="0" w:hanging="425" w:firstLineChars="0"/>
+          <w:tab w:val="left" w:pos="840"/>
+        </w:tabs>
+        <w:ind w:left="840" w:leftChars="0" w:hanging="420" w:firstLineChars="0"/>
         <w:rPr>
           <w:i w:val="0"/>
           <w:iCs w:val="0"/>
         </w:rPr>
       </w:pPr>
-      <w:r>
-        <w:rPr>
-          <w:i/>
-          <w:iCs/>
-        </w:rPr>
-        <w:t>Allow users to log out from the application.</w:t>
-      </w:r>
-    </w:p>
-    <w:p>
-      <w:pPr>
-        <w:pStyle w:val="4"/>
-        <w:numPr>
-          <w:ilvl w:val="1"/>
-          <w:numId w:val="5"/>
-        </w:numPr>
-        <w:tabs>
-          <w:tab w:val="left" w:pos="840"/>
-        </w:tabs>
-        <w:ind w:left="840" w:leftChars="0" w:hanging="420" w:firstLineChars="0"/>
-        <w:rPr>
-          <w:i w:val="0"/>
-          <w:iCs w:val="0"/>
-        </w:rPr>
-      </w:pPr>
-      <w:r>
-        <w:rPr>
-          <w:i w:val="0"/>
-          <w:iCs w:val="0"/>
-        </w:rPr>
-        <w:t>System must stop GPS tracking of the user</w:t>
-      </w:r>
       <w:r>
         <w:rPr>
           <w:rFonts w:hint="default"/>
           <w:i w:val="0"/>
           <w:iCs w:val="0"/>
         </w:rPr>
-        <w:t>’s phone.</w:t>
+        <w:t>System should show the remaining time to pick up while in pit stop mode.</w:t>
       </w:r>
     </w:p>
     <w:p>
@@ -2134,20 +2092,20 @@
           <w:i w:val="0"/>
           <w:iCs w:val="0"/>
         </w:rPr>
-        <w:t>System must keep in memory all the not-payed receipts.</w:t>
-      </w:r>
-    </w:p>
-    <w:p>
-      <w:pPr>
-        <w:pStyle w:val="4"/>
-        <w:numPr>
-          <w:ilvl w:val="0"/>
+        <w:t>System closes user’s bill and locks the car when “Stop” option is selected and the car is parked in a safe area.</w:t>
+      </w:r>
+    </w:p>
+    <w:p>
+      <w:pPr>
+        <w:pStyle w:val="4"/>
+        <w:numPr>
+          <w:ilvl w:val="1"/>
           <w:numId w:val="5"/>
         </w:numPr>
         <w:tabs>
-          <w:tab w:val="left" w:pos="425"/>
-        </w:tabs>
-        <w:ind w:left="425" w:leftChars="0" w:hanging="425" w:firstLineChars="0"/>
+          <w:tab w:val="left" w:pos="840"/>
+        </w:tabs>
+        <w:ind w:left="840" w:leftChars="0" w:hanging="420" w:firstLineChars="0"/>
         <w:rPr>
           <w:i w:val="0"/>
           <w:iCs w:val="0"/>
@@ -2155,10 +2113,11 @@
       </w:pPr>
       <w:r>
         <w:rPr>
-          <w:i/>
-          <w:iCs/>
-        </w:rPr>
-        <w:t>Allow users to unsubscribe from the service.</w:t>
+          <w:rFonts w:hint="default"/>
+          <w:i w:val="0"/>
+          <w:iCs w:val="0"/>
+        </w:rPr>
+        <w:t>System must check if the car is plugged or not.</w:t>
       </w:r>
     </w:p>
     <w:p>
@@ -2179,10 +2138,11 @@
       </w:pPr>
       <w:r>
         <w:rPr>
+          <w:rFonts w:hint="default"/>
           <w:i w:val="0"/>
           <w:iCs w:val="0"/>
         </w:rPr>
-        <w:t>System should let users leave the community erasing all sensible data from the database.</w:t>
+        <w:t>System must assign the correct amount of discounts based on number of passengers, battery charge, charging mode and stop parking distance to the nearest power grid.</w:t>
       </w:r>
     </w:p>
     <w:p>
@@ -2203,9 +2163,268 @@
       </w:pPr>
       <w:r>
         <w:rPr>
+          <w:rFonts w:hint="default"/>
           <w:i w:val="0"/>
           <w:iCs w:val="0"/>
         </w:rPr>
+        <w:t>System must keep in memory all the not-payed receipts.</w:t>
+      </w:r>
+    </w:p>
+    <w:p>
+      <w:pPr>
+        <w:pStyle w:val="4"/>
+        <w:numPr>
+          <w:ilvl w:val="0"/>
+          <w:numId w:val="5"/>
+        </w:numPr>
+        <w:tabs>
+          <w:tab w:val="left" w:pos="425"/>
+        </w:tabs>
+        <w:ind w:left="425" w:leftChars="0" w:hanging="425" w:firstLineChars="0"/>
+        <w:rPr>
+          <w:i w:val="0"/>
+          <w:iCs w:val="0"/>
+        </w:rPr>
+      </w:pPr>
+      <w:r>
+        <w:rPr>
+          <w:i/>
+          <w:iCs/>
+        </w:rPr>
+        <w:t>Allow users to pay via IBAN or credit card.</w:t>
+      </w:r>
+    </w:p>
+    <w:p>
+      <w:pPr>
+        <w:pStyle w:val="4"/>
+        <w:numPr>
+          <w:ilvl w:val="1"/>
+          <w:numId w:val="5"/>
+        </w:numPr>
+        <w:tabs>
+          <w:tab w:val="left" w:pos="840"/>
+        </w:tabs>
+        <w:ind w:left="840" w:leftChars="0" w:hanging="420" w:firstLineChars="0"/>
+        <w:rPr>
+          <w:i w:val="0"/>
+          <w:iCs w:val="0"/>
+        </w:rPr>
+      </w:pPr>
+      <w:r>
+        <w:rPr>
+          <w:i w:val="0"/>
+          <w:iCs w:val="0"/>
+        </w:rPr>
+        <w:t>System should automatically detract the correct amount of money from the payment method.</w:t>
+      </w:r>
+    </w:p>
+    <w:p>
+      <w:pPr>
+        <w:pStyle w:val="4"/>
+        <w:numPr>
+          <w:ilvl w:val="1"/>
+          <w:numId w:val="5"/>
+        </w:numPr>
+        <w:tabs>
+          <w:tab w:val="left" w:pos="840"/>
+        </w:tabs>
+        <w:ind w:left="840" w:leftChars="0" w:hanging="420" w:firstLineChars="0"/>
+        <w:rPr>
+          <w:i w:val="0"/>
+          <w:iCs w:val="0"/>
+        </w:rPr>
+      </w:pPr>
+      <w:r>
+        <w:rPr>
+          <w:i w:val="0"/>
+          <w:iCs w:val="0"/>
+        </w:rPr>
+        <w:t>System adds a not-payed receipts to user</w:t>
+      </w:r>
+      <w:r>
+        <w:rPr>
+          <w:rFonts w:hint="default"/>
+          <w:i w:val="0"/>
+          <w:iCs w:val="0"/>
+        </w:rPr>
+        <w:t>’s account if the transaction fails.</w:t>
+      </w:r>
+    </w:p>
+    <w:p>
+      <w:pPr>
+        <w:pStyle w:val="4"/>
+        <w:numPr>
+          <w:ilvl w:val="1"/>
+          <w:numId w:val="5"/>
+        </w:numPr>
+        <w:tabs>
+          <w:tab w:val="left" w:pos="840"/>
+        </w:tabs>
+        <w:ind w:left="840" w:leftChars="0" w:hanging="420" w:firstLineChars="0"/>
+        <w:rPr>
+          <w:i w:val="0"/>
+          <w:iCs w:val="0"/>
+        </w:rPr>
+      </w:pPr>
+      <w:r>
+        <w:rPr>
+          <w:rFonts w:hint="default"/>
+          <w:i w:val="0"/>
+          <w:iCs w:val="0"/>
+        </w:rPr>
+        <w:t>System must allow users to pay not-payed bills by clicking the relative button in the application.</w:t>
+      </w:r>
+    </w:p>
+    <w:p>
+      <w:pPr>
+        <w:pStyle w:val="4"/>
+        <w:numPr>
+          <w:ilvl w:val="0"/>
+          <w:numId w:val="5"/>
+        </w:numPr>
+        <w:tabs>
+          <w:tab w:val="left" w:pos="425"/>
+        </w:tabs>
+        <w:ind w:left="425" w:leftChars="0" w:hanging="425" w:firstLineChars="0"/>
+        <w:rPr>
+          <w:i w:val="0"/>
+          <w:iCs w:val="0"/>
+        </w:rPr>
+      </w:pPr>
+      <w:r>
+        <w:rPr>
+          <w:i/>
+          <w:iCs/>
+        </w:rPr>
+        <w:t>Allow users to log out from the application.</w:t>
+      </w:r>
+    </w:p>
+    <w:p>
+      <w:pPr>
+        <w:pStyle w:val="4"/>
+        <w:numPr>
+          <w:ilvl w:val="1"/>
+          <w:numId w:val="5"/>
+        </w:numPr>
+        <w:tabs>
+          <w:tab w:val="left" w:pos="840"/>
+        </w:tabs>
+        <w:ind w:left="840" w:leftChars="0" w:hanging="420" w:firstLineChars="0"/>
+        <w:rPr>
+          <w:i w:val="0"/>
+          <w:iCs w:val="0"/>
+        </w:rPr>
+      </w:pPr>
+      <w:r>
+        <w:rPr>
+          <w:i w:val="0"/>
+          <w:iCs w:val="0"/>
+        </w:rPr>
+        <w:t>System must stop GPS tracking of the user</w:t>
+      </w:r>
+      <w:r>
+        <w:rPr>
+          <w:rFonts w:hint="default"/>
+          <w:i w:val="0"/>
+          <w:iCs w:val="0"/>
+        </w:rPr>
+        <w:t>’s phone.</w:t>
+      </w:r>
+    </w:p>
+    <w:p>
+      <w:pPr>
+        <w:pStyle w:val="4"/>
+        <w:numPr>
+          <w:ilvl w:val="1"/>
+          <w:numId w:val="5"/>
+        </w:numPr>
+        <w:tabs>
+          <w:tab w:val="left" w:pos="840"/>
+        </w:tabs>
+        <w:ind w:left="840" w:leftChars="0" w:hanging="420" w:firstLineChars="0"/>
+        <w:rPr>
+          <w:i w:val="0"/>
+          <w:iCs w:val="0"/>
+        </w:rPr>
+      </w:pPr>
+      <w:r>
+        <w:rPr>
+          <w:rFonts w:hint="default"/>
+          <w:i w:val="0"/>
+          <w:iCs w:val="0"/>
+        </w:rPr>
+        <w:t>System must keep in memory all the not-payed receipts.</w:t>
+      </w:r>
+    </w:p>
+    <w:p>
+      <w:pPr>
+        <w:pStyle w:val="4"/>
+        <w:numPr>
+          <w:ilvl w:val="0"/>
+          <w:numId w:val="5"/>
+        </w:numPr>
+        <w:tabs>
+          <w:tab w:val="left" w:pos="425"/>
+        </w:tabs>
+        <w:ind w:left="425" w:leftChars="0" w:hanging="425" w:firstLineChars="0"/>
+        <w:rPr>
+          <w:i w:val="0"/>
+          <w:iCs w:val="0"/>
+        </w:rPr>
+      </w:pPr>
+      <w:r>
+        <w:rPr>
+          <w:i/>
+          <w:iCs/>
+        </w:rPr>
+        <w:t>Allow users to unsubscribe from the service.</w:t>
+      </w:r>
+    </w:p>
+    <w:p>
+      <w:pPr>
+        <w:pStyle w:val="4"/>
+        <w:numPr>
+          <w:ilvl w:val="1"/>
+          <w:numId w:val="5"/>
+        </w:numPr>
+        <w:tabs>
+          <w:tab w:val="left" w:pos="840"/>
+        </w:tabs>
+        <w:ind w:left="840" w:leftChars="0" w:hanging="420" w:firstLineChars="0"/>
+        <w:rPr>
+          <w:i w:val="0"/>
+          <w:iCs w:val="0"/>
+        </w:rPr>
+      </w:pPr>
+      <w:r>
+        <w:rPr>
+          <w:i w:val="0"/>
+          <w:iCs w:val="0"/>
+        </w:rPr>
+        <w:t>System should let users leave the community erasing all sensible data from the database.</w:t>
+      </w:r>
+    </w:p>
+    <w:p>
+      <w:pPr>
+        <w:pStyle w:val="4"/>
+        <w:numPr>
+          <w:ilvl w:val="1"/>
+          <w:numId w:val="5"/>
+        </w:numPr>
+        <w:tabs>
+          <w:tab w:val="left" w:pos="840"/>
+        </w:tabs>
+        <w:ind w:left="840" w:leftChars="0" w:hanging="420" w:firstLineChars="0"/>
+        <w:rPr>
+          <w:i w:val="0"/>
+          <w:iCs w:val="0"/>
+        </w:rPr>
+      </w:pPr>
+      <w:r>
+        <w:rPr>
+          <w:i w:val="0"/>
+          <w:iCs w:val="0"/>
+        </w:rPr>
         <w:t>System must allow users to subscribe again after unsubscribing.</w:t>
       </w:r>
     </w:p>
@@ -2444,20 +2663,32 @@
         <w:rPr>
           <w:rFonts w:hint="default"/>
         </w:rPr>
-        <w:t>Today is an important day for John because he has an interview in Rome. For the special occasion, he decides to book a car to go to Rome spending less money: in order to save more, he invites 3 of his friends for a daytime visit of the capital city and he also activates the money saving option in order to get the address of the best special parking area where to pit stop the car for one hour.</w:t>
-      </w:r>
-    </w:p>
-    <w:p>
-      <w:pPr>
-        <w:pStyle w:val="4"/>
+        <w:t xml:space="preserve">Today is an important day for John because he has an interview in Rome. For the special occasion, he decides to book a car to go to Rome spending less money: in order to save more, he invites 3 of his friends for a daytime visit of the capital city and he also activates the money saving option in order to get the address of the best special parking area where to </w:t>
+      </w:r>
+      <w:r>
         <w:rPr>
           <w:rFonts w:hint="default"/>
         </w:rPr>
-      </w:pPr>
+        <w:t>leave the car</w:t>
+      </w:r>
       <w:r>
         <w:rPr>
           <w:rFonts w:hint="default"/>
         </w:rPr>
+        <w:t>.</w:t>
+      </w:r>
+    </w:p>
+    <w:p>
+      <w:pPr>
+        <w:pStyle w:val="4"/>
+        <w:rPr>
+          <w:rFonts w:hint="default"/>
+        </w:rPr>
+      </w:pPr>
+      <w:r>
+        <w:rPr>
+          <w:rFonts w:hint="default"/>
+        </w:rPr>
         <w:t>When they arrive in Rome, the find immediately a parking spot in the previously mentioned special parking area: furthermore the battery charge is greater than 50% but John plugs the car to the charging plug anyway. so he will get a lot of discounts when he checks out from the car.</w:t>
       </w:r>
     </w:p>
@@ -2472,7 +2703,31 @@
         <w:rPr>
           <w:rFonts w:hint="default"/>
         </w:rPr>
-        <w:t>After one hour he and his friends retrieve the car and they go around the city to visit the most famous places of Rome.</w:t>
+        <w:t xml:space="preserve">After one hour he and his friends </w:t>
+      </w:r>
+      <w:r>
+        <w:rPr>
+          <w:rFonts w:hint="default"/>
+        </w:rPr>
+        <w:t>book ano</w:t>
+      </w:r>
+      <w:r>
+        <w:rPr>
+          <w:rFonts w:hint="default"/>
+        </w:rPr>
+        <w:t>the</w:t>
+      </w:r>
+      <w:r>
+        <w:rPr>
+          <w:rFonts w:hint="default"/>
+        </w:rPr>
+        <w:t>r</w:t>
+      </w:r>
+      <w:r>
+        <w:rPr>
+          <w:rFonts w:hint="default"/>
+        </w:rPr>
+        <w:t xml:space="preserve"> car and they go around the city to visit the most famous places of Rome.</w:t>
       </w:r>
     </w:p>
     <w:p>
@@ -6361,6 +6616,146 @@
       </w:rPr>
     </w:lvl>
   </w:abstractNum>
+  <w:abstractNum w:abstractNumId="1478527833">
+    <w:nsid w:val="58208B59"/>
+    <w:multiLevelType w:val="multilevel"/>
+    <w:tmpl w:val="58208B59"/>
+    <w:lvl w:ilvl="0" w:tentative="1">
+      <w:start w:val="1"/>
+      <w:numFmt w:val="decimal"/>
+      <w:lvlText w:val="%1."/>
+      <w:lvlJc w:val="left"/>
+      <w:pPr>
+        <w:tabs>
+          <w:tab w:val="left" w:pos="425"/>
+        </w:tabs>
+        <w:ind w:left="425" w:leftChars="0" w:hanging="425" w:firstLineChars="0"/>
+      </w:pPr>
+      <w:rPr>
+        <w:rFonts w:hint="default"/>
+      </w:rPr>
+    </w:lvl>
+    <w:lvl w:ilvl="1" w:tentative="1">
+      <w:start w:val="1"/>
+      <w:numFmt w:val="lowerLetter"/>
+      <w:lvlText w:val="%2)"/>
+      <w:lvlJc w:val="left"/>
+      <w:pPr>
+        <w:tabs>
+          <w:tab w:val="left" w:pos="840"/>
+        </w:tabs>
+        <w:ind w:left="840" w:leftChars="0" w:hanging="420" w:firstLineChars="0"/>
+      </w:pPr>
+      <w:rPr>
+        <w:rFonts w:hint="default"/>
+      </w:rPr>
+    </w:lvl>
+    <w:lvl w:ilvl="2" w:tentative="1">
+      <w:start w:val="1"/>
+      <w:numFmt w:val="lowerRoman"/>
+      <w:lvlText w:val="%3."/>
+      <w:lvlJc w:val="left"/>
+      <w:pPr>
+        <w:tabs>
+          <w:tab w:val="left" w:pos="1260"/>
+        </w:tabs>
+        <w:ind w:left="1260" w:leftChars="0" w:hanging="420" w:firstLineChars="0"/>
+      </w:pPr>
+      <w:rPr>
+        <w:rFonts w:hint="default"/>
+      </w:rPr>
+    </w:lvl>
+    <w:lvl w:ilvl="3" w:tentative="1">
+      <w:start w:val="1"/>
+      <w:numFmt w:val="decimal"/>
+      <w:lvlText w:val="%4."/>
+      <w:lvlJc w:val="left"/>
+      <w:pPr>
+        <w:tabs>
+          <w:tab w:val="left" w:pos="1680"/>
+        </w:tabs>
+        <w:ind w:left="1680" w:leftChars="0" w:hanging="420" w:firstLineChars="0"/>
+      </w:pPr>
+      <w:rPr>
+        <w:rFonts w:hint="default"/>
+      </w:rPr>
+    </w:lvl>
+    <w:lvl w:ilvl="4" w:tentative="1">
+      <w:start w:val="1"/>
+      <w:numFmt w:val="lowerLetter"/>
+      <w:lvlText w:val="%5)"/>
+      <w:lvlJc w:val="left"/>
+      <w:pPr>
+        <w:tabs>
+          <w:tab w:val="left" w:pos="2100"/>
+        </w:tabs>
+        <w:ind w:left="2100" w:leftChars="0" w:hanging="420" w:firstLineChars="0"/>
+      </w:pPr>
+      <w:rPr>
+        <w:rFonts w:hint="default"/>
+      </w:rPr>
+    </w:lvl>
+    <w:lvl w:ilvl="5" w:tentative="1">
+      <w:start w:val="1"/>
+      <w:numFmt w:val="lowerRoman"/>
+      <w:lvlText w:val="%6."/>
+      <w:lvlJc w:val="left"/>
+      <w:pPr>
+        <w:tabs>
+          <w:tab w:val="left" w:pos="2520"/>
+        </w:tabs>
+        <w:ind w:left="2520" w:leftChars="0" w:hanging="420" w:firstLineChars="0"/>
+      </w:pPr>
+      <w:rPr>
+        <w:rFonts w:hint="default"/>
+      </w:rPr>
+    </w:lvl>
+    <w:lvl w:ilvl="6" w:tentative="1">
+      <w:start w:val="1"/>
+      <w:numFmt w:val="decimal"/>
+      <w:lvlText w:val="%7."/>
+      <w:lvlJc w:val="left"/>
+      <w:pPr>
+        <w:tabs>
+          <w:tab w:val="left" w:pos="2940"/>
+        </w:tabs>
+        <w:ind w:left="2940" w:leftChars="0" w:hanging="420" w:firstLineChars="0"/>
+      </w:pPr>
+      <w:rPr>
+        <w:rFonts w:hint="default"/>
+      </w:rPr>
+    </w:lvl>
+    <w:lvl w:ilvl="7" w:tentative="1">
+      <w:start w:val="1"/>
+      <w:numFmt w:val="lowerLetter"/>
+      <w:lvlText w:val="%8)"/>
+      <w:lvlJc w:val="left"/>
+      <w:pPr>
+        <w:tabs>
+          <w:tab w:val="left" w:pos="3360"/>
+        </w:tabs>
+        <w:ind w:left="3360" w:leftChars="0" w:hanging="420" w:firstLineChars="0"/>
+      </w:pPr>
+      <w:rPr>
+        <w:rFonts w:hint="default"/>
+      </w:rPr>
+    </w:lvl>
+    <w:lvl w:ilvl="8" w:tentative="1">
+      <w:start w:val="1"/>
+      <w:numFmt w:val="lowerRoman"/>
+      <w:lvlText w:val="%9."/>
+      <w:lvlJc w:val="left"/>
+      <w:pPr>
+        <w:tabs>
+          <w:tab w:val="left" w:pos="3780"/>
+        </w:tabs>
+        <w:ind w:left="3780" w:leftChars="0" w:hanging="420" w:firstLineChars="0"/>
+      </w:pPr>
+      <w:rPr>
+        <w:rFonts w:hint="default"/>
+      </w:rPr>
+    </w:lvl>
+  </w:abstractNum>
   <w:abstractNum w:abstractNumId="628711188">
     <w:nsid w:val="25795F14"/>
     <w:multiLevelType w:val="multilevel"/>
@@ -8134,146 +8529,6 @@
       </w:pPr>
       <w:rPr>
         <w:rFonts w:hint="default" w:ascii="Wingdings" w:hAnsi="Wingdings"/>
-      </w:rPr>
-    </w:lvl>
-  </w:abstractNum>
-  <w:abstractNum w:abstractNumId="1478527833">
-    <w:nsid w:val="58208B59"/>
-    <w:multiLevelType w:val="multilevel"/>
-    <w:tmpl w:val="58208B59"/>
-    <w:lvl w:ilvl="0" w:tentative="1">
-      <w:start w:val="1"/>
-      <w:numFmt w:val="decimal"/>
-      <w:lvlText w:val="%1."/>
-      <w:lvlJc w:val="left"/>
-      <w:pPr>
-        <w:tabs>
-          <w:tab w:val="left" w:pos="425"/>
-        </w:tabs>
-        <w:ind w:left="425" w:leftChars="0" w:hanging="425" w:firstLineChars="0"/>
-      </w:pPr>
-      <w:rPr>
-        <w:rFonts w:hint="default"/>
-      </w:rPr>
-    </w:lvl>
-    <w:lvl w:ilvl="1" w:tentative="1">
-      <w:start w:val="1"/>
-      <w:numFmt w:val="lowerLetter"/>
-      <w:lvlText w:val="%2)"/>
-      <w:lvlJc w:val="left"/>
-      <w:pPr>
-        <w:tabs>
-          <w:tab w:val="left" w:pos="840"/>
-        </w:tabs>
-        <w:ind w:left="840" w:leftChars="0" w:hanging="420" w:firstLineChars="0"/>
-      </w:pPr>
-      <w:rPr>
-        <w:rFonts w:hint="default"/>
-      </w:rPr>
-    </w:lvl>
-    <w:lvl w:ilvl="2" w:tentative="1">
-      <w:start w:val="1"/>
-      <w:numFmt w:val="lowerRoman"/>
-      <w:lvlText w:val="%3."/>
-      <w:lvlJc w:val="left"/>
-      <w:pPr>
-        <w:tabs>
-          <w:tab w:val="left" w:pos="1260"/>
-        </w:tabs>
-        <w:ind w:left="1260" w:leftChars="0" w:hanging="420" w:firstLineChars="0"/>
-      </w:pPr>
-      <w:rPr>
-        <w:rFonts w:hint="default"/>
-      </w:rPr>
-    </w:lvl>
-    <w:lvl w:ilvl="3" w:tentative="1">
-      <w:start w:val="1"/>
-      <w:numFmt w:val="decimal"/>
-      <w:lvlText w:val="%4."/>
-      <w:lvlJc w:val="left"/>
-      <w:pPr>
-        <w:tabs>
-          <w:tab w:val="left" w:pos="1680"/>
-        </w:tabs>
-        <w:ind w:left="1680" w:leftChars="0" w:hanging="420" w:firstLineChars="0"/>
-      </w:pPr>
-      <w:rPr>
-        <w:rFonts w:hint="default"/>
-      </w:rPr>
-    </w:lvl>
-    <w:lvl w:ilvl="4" w:tentative="1">
-      <w:start w:val="1"/>
-      <w:numFmt w:val="lowerLetter"/>
-      <w:lvlText w:val="%5)"/>
-      <w:lvlJc w:val="left"/>
-      <w:pPr>
-        <w:tabs>
-          <w:tab w:val="left" w:pos="2100"/>
-        </w:tabs>
-        <w:ind w:left="2100" w:leftChars="0" w:hanging="420" w:firstLineChars="0"/>
-      </w:pPr>
-      <w:rPr>
-        <w:rFonts w:hint="default"/>
-      </w:rPr>
-    </w:lvl>
-    <w:lvl w:ilvl="5" w:tentative="1">
-      <w:start w:val="1"/>
-      <w:numFmt w:val="lowerRoman"/>
-      <w:lvlText w:val="%6."/>
-      <w:lvlJc w:val="left"/>
-      <w:pPr>
-        <w:tabs>
-          <w:tab w:val="left" w:pos="2520"/>
-        </w:tabs>
-        <w:ind w:left="2520" w:leftChars="0" w:hanging="420" w:firstLineChars="0"/>
-      </w:pPr>
-      <w:rPr>
-        <w:rFonts w:hint="default"/>
-      </w:rPr>
-    </w:lvl>
-    <w:lvl w:ilvl="6" w:tentative="1">
-      <w:start w:val="1"/>
-      <w:numFmt w:val="decimal"/>
-      <w:lvlText w:val="%7."/>
-      <w:lvlJc w:val="left"/>
-      <w:pPr>
-        <w:tabs>
-          <w:tab w:val="left" w:pos="2940"/>
-        </w:tabs>
-        <w:ind w:left="2940" w:leftChars="0" w:hanging="420" w:firstLineChars="0"/>
-      </w:pPr>
-      <w:rPr>
-        <w:rFonts w:hint="default"/>
-      </w:rPr>
-    </w:lvl>
-    <w:lvl w:ilvl="7" w:tentative="1">
-      <w:start w:val="1"/>
-      <w:numFmt w:val="lowerLetter"/>
-      <w:lvlText w:val="%8)"/>
-      <w:lvlJc w:val="left"/>
-      <w:pPr>
-        <w:tabs>
-          <w:tab w:val="left" w:pos="3360"/>
-        </w:tabs>
-        <w:ind w:left="3360" w:leftChars="0" w:hanging="420" w:firstLineChars="0"/>
-      </w:pPr>
-      <w:rPr>
-        <w:rFonts w:hint="default"/>
-      </w:rPr>
-    </w:lvl>
-    <w:lvl w:ilvl="8" w:tentative="1">
-      <w:start w:val="1"/>
-      <w:numFmt w:val="lowerRoman"/>
-      <w:lvlText w:val="%9."/>
-      <w:lvlJc w:val="left"/>
-      <w:pPr>
-        <w:tabs>
-          <w:tab w:val="left" w:pos="3780"/>
-        </w:tabs>
-        <w:ind w:left="3780" w:leftChars="0" w:hanging="420" w:firstLineChars="0"/>
-      </w:pPr>
-      <w:rPr>
-        <w:rFonts w:hint="default"/>
       </w:rPr>
     </w:lvl>
   </w:abstractNum>

</xml_diff>

<commit_message>
Corretti errori in activity e RASD
</commit_message>
<xml_diff>
--- a/RASD.docx
+++ b/RASD.docx
@@ -5453,8 +5453,8 @@
           <w:lang w:val="en-US"/>
         </w:rPr>
       </w:pPr>
-      <w:bookmarkStart w:id="4" w:name="_Toc145230337"/>
-      <w:bookmarkStart w:id="5" w:name="_Toc317944020"/>
+      <w:bookmarkStart w:id="4" w:name="_Toc317944020"/>
+      <w:bookmarkStart w:id="5" w:name="_Toc145230337"/>
       <w:r>
         <w:rPr>
           <w:lang w:val="en-US"/>
@@ -5558,8 +5558,8 @@
           <w:lang w:val="en-US"/>
         </w:rPr>
       </w:pPr>
-      <w:bookmarkStart w:id="7" w:name="_Toc1503577334"/>
-      <w:bookmarkStart w:id="8" w:name="_Toc943317741"/>
+      <w:bookmarkStart w:id="7" w:name="_Toc943317741"/>
+      <w:bookmarkStart w:id="8" w:name="_Toc1503577334"/>
       <w:r>
         <w:rPr>
           <w:lang w:val="en-US"/>
@@ -5832,7 +5832,16 @@
         <w:rPr>
           <w:lang w:val="en-US"/>
         </w:rPr>
-        <w:t>To close the bill, the user must park the car in one of the predefined parking areas, exit the car and lock it with his credentials. This action will notify the system that the user has left the car in a secure area and he/she terminated the trip. Then the system will detract the correct amount of money from user’s payment method. The car will then set as available again.</w:t>
+        <w:t>To close the bill, the user must park the car in one of the predefined parking areas. Then the system will detract the correct amount of money from user’s payment method. The car will then set as available again</w:t>
+      </w:r>
+      <w:r>
+        <w:t xml:space="preserve"> when the battery charge reaches 100%</w:t>
+      </w:r>
+      <w:r>
+        <w:rPr>
+          <w:lang w:val="en-US"/>
+        </w:rPr>
+        <w:t>.</w:t>
       </w:r>
     </w:p>
     <w:p>
@@ -5866,6 +5875,10 @@
     <w:p>
       <w:pPr>
         <w:pStyle w:val="18"/>
+        <w:numPr>
+          <w:numId w:val="0"/>
+        </w:numPr>
+        <w:ind w:leftChars="0"/>
         <w:jc w:val="left"/>
         <w:rPr>
           <w:lang w:val="en-US"/>
@@ -5897,7 +5910,7 @@
         <w:rPr>
           <w:lang w:val="en-US"/>
         </w:rPr>
-        <w:t>Users reserve always the cars at most one hour before they pick it up;</w:t>
+        <w:t>Users have all a smartphone from where they can use the mobile application and their smartphones have GPS;</w:t>
       </w:r>
     </w:p>
     <w:p>
@@ -5919,7 +5932,7 @@
         <w:rPr>
           <w:lang w:val="en-US"/>
         </w:rPr>
-        <w:t>Users have all a smartphone from where they can use the mobile application or the web version of the service and their smartphones have GPS;</w:t>
+        <w:t>Users have always internet connection from their devices in order to tell to the system that he/she is nearby;</w:t>
       </w:r>
     </w:p>
     <w:p>
@@ -5941,7 +5954,7 @@
         <w:rPr>
           <w:lang w:val="en-US"/>
         </w:rPr>
-        <w:t>Users have always internet connection from their devices in order to tell to the system that he/she is nearby;</w:t>
+        <w:t>GPS give always precise information about car position;</w:t>
       </w:r>
     </w:p>
     <w:p>
@@ -5963,7 +5976,7 @@
         <w:rPr>
           <w:lang w:val="en-US"/>
         </w:rPr>
-        <w:t>GPS give always precise information about car position;</w:t>
+        <w:t>GPS cannot be faked or modified by anyone;</w:t>
       </w:r>
     </w:p>
     <w:p>
@@ -5985,7 +5998,7 @@
         <w:rPr>
           <w:lang w:val="en-US"/>
         </w:rPr>
-        <w:t>GPS cannot be faked or modified by anyone;</w:t>
+        <w:t>All cars have GPS and the system can track them;</w:t>
       </w:r>
     </w:p>
     <w:p>
@@ -6007,7 +6020,7 @@
         <w:rPr>
           <w:lang w:val="en-US"/>
         </w:rPr>
-        <w:t>All cars have GPS and the system can track them;</w:t>
+        <w:t>All cars are the same and they consume the same amount of battery charge;</w:t>
       </w:r>
     </w:p>
     <w:p>
@@ -6029,7 +6042,7 @@
         <w:rPr>
           <w:lang w:val="en-US"/>
         </w:rPr>
-        <w:t>All cars are the same and they consume the same amount of battery charge;</w:t>
+        <w:t>If a car has a failure, it can’t be used until it is repaired.</w:t>
       </w:r>
     </w:p>
     <w:p>
@@ -6051,7 +6064,16 @@
         <w:rPr>
           <w:lang w:val="en-US"/>
         </w:rPr>
-        <w:t>If a car has a failure, it can’t be used until it is repaired.</w:t>
+        <w:t>When in maintenance, a car is</w:t>
+      </w:r>
+      <w:r>
+        <w:t xml:space="preserve"> out of service</w:t>
+      </w:r>
+      <w:r>
+        <w:rPr>
+          <w:lang w:val="en-US"/>
+        </w:rPr>
+        <w:t>;</w:t>
       </w:r>
     </w:p>
     <w:p>
@@ -6073,7 +6095,10 @@
         <w:rPr>
           <w:lang w:val="en-US"/>
         </w:rPr>
-        <w:t>When in maintenance, a car is unavailable;</w:t>
+        <w:t xml:space="preserve">Cars have a screen </w:t>
+      </w:r>
+      <w:r>
+        <w:t xml:space="preserve">that shows, </w:t>
       </w:r>
     </w:p>
     <w:p>
@@ -6095,7 +6120,7 @@
         <w:rPr>
           <w:lang w:val="en-US"/>
         </w:rPr>
-        <w:t>Cars have a screen only to show battery charge, the system will show all information (such as user charge, nearest charging station, user charge and so on).</w:t>
+        <w:t>Cars have different sensors such as charging sensor and battery level sensor;</w:t>
       </w:r>
     </w:p>
     <w:p>
@@ -6117,7 +6142,7 @@
         <w:rPr>
           <w:lang w:val="en-US"/>
         </w:rPr>
-        <w:t>Cars have different sensors such as charging sensor and battery level sensor;</w:t>
+        <w:t>To check if there is more than 1 passenger in the car, car seats have a sensor that observes a passenger’s weight: if it gets a value greater that 40 Kg, the system will evaluate it as a passenger.</w:t>
       </w:r>
     </w:p>
     <w:p>
@@ -6139,7 +6164,7 @@
         <w:rPr>
           <w:lang w:val="en-US"/>
         </w:rPr>
-        <w:t>To check if there is more than 1 passenger in the car, car seats have a sensor that observes a passenger’s weight: if it gets a value greater that 40 Kg, the system will evaluate it as a passenger.</w:t>
+        <w:t>There are 2 different kinds of parking: “safe areas” and “special parking areas”;</w:t>
       </w:r>
     </w:p>
     <w:p>
@@ -6161,7 +6186,7 @@
         <w:rPr>
           <w:lang w:val="en-US"/>
         </w:rPr>
-        <w:t>There are 2 different kinds of parking: “safe areas” and “special parking areas”;</w:t>
+        <w:t>Special parking areas have sensors that measure the number of in-use plugs;</w:t>
       </w:r>
     </w:p>
     <w:p>
@@ -6183,8 +6208,233 @@
         <w:rPr>
           <w:lang w:val="en-US"/>
         </w:rPr>
-        <w:t>Special parking areas have sensors that measure the number of in-use plugs;</w:t>
-      </w:r>
+        <w:t>The only compatible chargers for the cars are in the special parking areas.</w:t>
+      </w:r>
+    </w:p>
+    <w:p>
+      <w:pPr>
+        <w:pStyle w:val="18"/>
+        <w:jc w:val="left"/>
+        <w:rPr>
+          <w:lang w:val="en-US"/>
+        </w:rPr>
+      </w:pPr>
+    </w:p>
+    <w:p>
+      <w:pPr>
+        <w:pStyle w:val="3"/>
+        <w:jc w:val="left"/>
+        <w:rPr>
+          <w:lang w:val="en-US"/>
+        </w:rPr>
+      </w:pPr>
+      <w:bookmarkStart w:id="11" w:name="_Toc647472033"/>
+      <w:bookmarkStart w:id="12" w:name="_Toc607617759"/>
+      <w:r>
+        <w:rPr>
+          <w:lang w:val="en-US"/>
+        </w:rPr>
+        <w:t>Glossary</w:t>
+      </w:r>
+      <w:bookmarkEnd w:id="11"/>
+      <w:bookmarkEnd w:id="12"/>
+    </w:p>
+    <w:p>
+      <w:pPr>
+        <w:pStyle w:val="18"/>
+        <w:jc w:val="left"/>
+        <w:rPr>
+          <w:lang w:val="en-US"/>
+        </w:rPr>
+      </w:pPr>
+      <w:r>
+        <w:rPr>
+          <w:lang w:val="en-US"/>
+        </w:rPr>
+        <w:t>- Agreed zone: general name that identifies both the safe area and the special parking area (explained later).</w:t>
+      </w:r>
+    </w:p>
+    <w:p>
+      <w:pPr>
+        <w:pStyle w:val="18"/>
+        <w:jc w:val="left"/>
+        <w:rPr>
+          <w:lang w:val="en-US" w:eastAsia="zh-CN"/>
+        </w:rPr>
+      </w:pPr>
+      <w:r>
+        <w:rPr>
+          <w:lang w:val="en-US" w:eastAsia="zh-CN"/>
+        </w:rPr>
+        <w:t>- Charging spot: is a parking slot provided with an electrical plug used to charge the car battery.</w:t>
+      </w:r>
+    </w:p>
+    <w:p>
+      <w:pPr>
+        <w:pStyle w:val="18"/>
+        <w:jc w:val="left"/>
+        <w:rPr>
+          <w:lang w:val="en-US" w:eastAsia="zh-CN"/>
+        </w:rPr>
+      </w:pPr>
+      <w:r>
+        <w:rPr>
+          <w:lang w:val="en-US" w:eastAsia="zh-CN"/>
+        </w:rPr>
+        <w:t>- Charging station: synonym for special parking area.</w:t>
+      </w:r>
+    </w:p>
+    <w:p>
+      <w:pPr>
+        <w:pStyle w:val="18"/>
+        <w:jc w:val="left"/>
+        <w:rPr>
+          <w:lang w:val="en-US"/>
+        </w:rPr>
+      </w:pPr>
+      <w:r>
+        <w:rPr>
+          <w:lang w:val="en-US"/>
+        </w:rPr>
+        <w:t>- Credentials: these are the personal information of a user. They include first name, last name, email address, password, IBAN (explained later) or credit card number and geographical position.</w:t>
+      </w:r>
+    </w:p>
+    <w:p>
+      <w:pPr>
+        <w:pStyle w:val="18"/>
+        <w:jc w:val="left"/>
+        <w:rPr>
+          <w:lang w:val="en-US" w:eastAsia="zh-CN"/>
+        </w:rPr>
+      </w:pPr>
+      <w:r>
+        <w:rPr>
+          <w:lang w:val="en-US" w:eastAsia="zh-CN"/>
+        </w:rPr>
+        <w:t>- GPS (Global Positioning System): is a positioning system based on triangulation with satellites in order to give the exact position of a device in the world.</w:t>
+      </w:r>
+    </w:p>
+    <w:p>
+      <w:pPr>
+        <w:pStyle w:val="18"/>
+        <w:jc w:val="left"/>
+        <w:rPr>
+          <w:lang w:val="en-US" w:eastAsia="zh-CN"/>
+        </w:rPr>
+      </w:pPr>
+      <w:r>
+        <w:rPr>
+          <w:lang w:val="en-US"/>
+        </w:rPr>
+        <w:t>- IBAN (</w:t>
+      </w:r>
+      <w:r>
+        <w:rPr>
+          <w:lang w:val="en-US" w:eastAsia="zh-CN"/>
+        </w:rPr>
+        <w:t>International Bank Account Number): is a unique string that locates a bank account.</w:t>
+      </w:r>
+    </w:p>
+    <w:p>
+      <w:pPr>
+        <w:pStyle w:val="18"/>
+        <w:jc w:val="left"/>
+        <w:rPr>
+          <w:lang w:val="en-US" w:eastAsia="zh-CN"/>
+        </w:rPr>
+      </w:pPr>
+      <w:r>
+        <w:rPr>
+          <w:lang w:val="en-US" w:eastAsia="zh-CN"/>
+        </w:rPr>
+        <w:t>- Parking lot: synonym for safe area.</w:t>
+      </w:r>
+    </w:p>
+    <w:p>
+      <w:pPr>
+        <w:pStyle w:val="18"/>
+        <w:jc w:val="left"/>
+        <w:rPr>
+          <w:lang w:val="en-US" w:eastAsia="zh-CN"/>
+        </w:rPr>
+      </w:pPr>
+      <w:r>
+        <w:rPr>
+          <w:lang w:val="en-US" w:eastAsia="zh-CN"/>
+        </w:rPr>
+        <w:t>- Safe area: is a parking agreed by the car sharing company where users should park rented cars. There are a certain number in the city and they are equally distributed in the territory.</w:t>
+      </w:r>
+    </w:p>
+    <w:p>
+      <w:pPr>
+        <w:pStyle w:val="18"/>
+        <w:jc w:val="left"/>
+        <w:rPr>
+          <w:lang w:val="en-US" w:eastAsia="zh-CN"/>
+        </w:rPr>
+      </w:pPr>
+      <w:r>
+        <w:rPr>
+          <w:lang w:val="en-US" w:eastAsia="zh-CN"/>
+        </w:rPr>
+        <w:t>- Special parking area: is a parking with charging spots agreed by the car sharing company where users should park rented cars. Users can park cars here and they can charge them.</w:t>
+      </w:r>
+      <w:r>
+        <w:rPr>
+          <w:lang w:eastAsia="zh-CN"/>
+        </w:rPr>
+        <w:t xml:space="preserve"> Special parking areas ARE safe areas, on the contrary, safe areas are not all special parking areas.</w:t>
+      </w:r>
+    </w:p>
+    <w:p>
+      <w:pPr>
+        <w:pStyle w:val="18"/>
+        <w:jc w:val="left"/>
+        <w:rPr>
+          <w:lang w:eastAsia="zh-CN"/>
+        </w:rPr>
+      </w:pPr>
+      <w:r>
+        <w:rPr>
+          <w:lang w:eastAsia="zh-CN"/>
+        </w:rPr>
+        <w:t xml:space="preserve">- UU: abbreviation for </w:t>
+      </w:r>
+      <w:r>
+        <w:rPr>
+          <w:rFonts w:hint="default"/>
+          <w:lang w:eastAsia="zh-CN"/>
+        </w:rPr>
+        <w:t>“unregistered user”.</w:t>
+      </w:r>
+    </w:p>
+    <w:p>
+      <w:pPr>
+        <w:pStyle w:val="18"/>
+        <w:jc w:val="left"/>
+        <w:rPr>
+          <w:lang w:val="en-US"/>
+        </w:rPr>
+      </w:pPr>
+    </w:p>
+    <w:p>
+      <w:pPr>
+        <w:pStyle w:val="3"/>
+        <w:jc w:val="left"/>
+        <w:rPr>
+          <w:lang w:val="en-US"/>
+        </w:rPr>
+      </w:pPr>
+      <w:bookmarkStart w:id="13" w:name="_Toc1386351349"/>
+      <w:bookmarkStart w:id="14" w:name="_Toc103293326"/>
+      <w:r>
+        <w:rPr>
+          <w:lang w:val="en-US"/>
+        </w:rPr>
+        <w:t>Assumptions</w:t>
+      </w:r>
+      <w:bookmarkEnd w:id="13"/>
+      <w:bookmarkEnd w:id="14"/>
     </w:p>
     <w:p>
       <w:pPr>
@@ -6205,247 +6455,6 @@
         <w:rPr>
           <w:lang w:val="en-US"/>
         </w:rPr>
-        <w:t>The only compatible chargers for the cars are in the special parking areas.</w:t>
-      </w:r>
-    </w:p>
-    <w:p>
-      <w:pPr>
-        <w:pStyle w:val="18"/>
-        <w:jc w:val="left"/>
-        <w:rPr>
-          <w:lang w:val="en-US"/>
-        </w:rPr>
-      </w:pPr>
-    </w:p>
-    <w:p>
-      <w:pPr>
-        <w:pStyle w:val="3"/>
-        <w:jc w:val="left"/>
-        <w:rPr>
-          <w:lang w:val="en-US"/>
-        </w:rPr>
-      </w:pPr>
-      <w:bookmarkStart w:id="11" w:name="_Toc647472033"/>
-      <w:bookmarkStart w:id="12" w:name="_Toc607617759"/>
-      <w:r>
-        <w:rPr>
-          <w:lang w:val="en-US"/>
-        </w:rPr>
-        <w:t>Glossary</w:t>
-      </w:r>
-      <w:bookmarkEnd w:id="11"/>
-      <w:bookmarkEnd w:id="12"/>
-    </w:p>
-    <w:p>
-      <w:pPr>
-        <w:pStyle w:val="18"/>
-        <w:jc w:val="left"/>
-        <w:rPr>
-          <w:lang w:val="en-US"/>
-        </w:rPr>
-      </w:pPr>
-      <w:r>
-        <w:rPr>
-          <w:lang w:val="en-US"/>
-        </w:rPr>
-        <w:t>- Agreed zone: general name that identifies both the safe area and the special parking area (explained later).</w:t>
-      </w:r>
-    </w:p>
-    <w:p>
-      <w:pPr>
-        <w:pStyle w:val="18"/>
-        <w:jc w:val="left"/>
-        <w:rPr>
-          <w:lang w:val="en-US" w:eastAsia="zh-CN"/>
-        </w:rPr>
-      </w:pPr>
-      <w:r>
-        <w:rPr>
-          <w:lang w:val="en-US" w:eastAsia="zh-CN"/>
-        </w:rPr>
-        <w:t>- Charging spot: is a parking slot provided with an electrical plug used to charge the car battery.</w:t>
-      </w:r>
-    </w:p>
-    <w:p>
-      <w:pPr>
-        <w:pStyle w:val="18"/>
-        <w:jc w:val="left"/>
-        <w:rPr>
-          <w:lang w:val="en-US" w:eastAsia="zh-CN"/>
-        </w:rPr>
-      </w:pPr>
-      <w:r>
-        <w:rPr>
-          <w:lang w:val="en-US" w:eastAsia="zh-CN"/>
-        </w:rPr>
-        <w:t>- Charging station: synonym for special parking area.</w:t>
-      </w:r>
-    </w:p>
-    <w:p>
-      <w:pPr>
-        <w:pStyle w:val="18"/>
-        <w:jc w:val="left"/>
-        <w:rPr>
-          <w:lang w:val="en-US"/>
-        </w:rPr>
-      </w:pPr>
-      <w:r>
-        <w:rPr>
-          <w:lang w:val="en-US"/>
-        </w:rPr>
-        <w:t>- Credentials: these are the personal information of a user. They include first name, last name, email address, password, IBAN (explained later) or credit card number and geographical position.</w:t>
-      </w:r>
-    </w:p>
-    <w:p>
-      <w:pPr>
-        <w:pStyle w:val="18"/>
-        <w:jc w:val="left"/>
-        <w:rPr>
-          <w:lang w:val="en-US" w:eastAsia="zh-CN"/>
-        </w:rPr>
-      </w:pPr>
-      <w:r>
-        <w:rPr>
-          <w:lang w:val="en-US" w:eastAsia="zh-CN"/>
-        </w:rPr>
-        <w:t>- GPS (Global Positioning System): is a positioning system based on triangulation with satellites in order to give the exact position of a device in the world.</w:t>
-      </w:r>
-    </w:p>
-    <w:p>
-      <w:pPr>
-        <w:pStyle w:val="18"/>
-        <w:jc w:val="left"/>
-        <w:rPr>
-          <w:lang w:val="en-US" w:eastAsia="zh-CN"/>
-        </w:rPr>
-      </w:pPr>
-      <w:r>
-        <w:rPr>
-          <w:lang w:val="en-US"/>
-        </w:rPr>
-        <w:t>- IBAN (</w:t>
-      </w:r>
-      <w:r>
-        <w:rPr>
-          <w:lang w:val="en-US" w:eastAsia="zh-CN"/>
-        </w:rPr>
-        <w:t>International Bank Account Number): is a unique string that locates a bank account.</w:t>
-      </w:r>
-    </w:p>
-    <w:p>
-      <w:pPr>
-        <w:pStyle w:val="18"/>
-        <w:jc w:val="left"/>
-        <w:rPr>
-          <w:lang w:val="en-US" w:eastAsia="zh-CN"/>
-        </w:rPr>
-      </w:pPr>
-      <w:r>
-        <w:rPr>
-          <w:lang w:val="en-US" w:eastAsia="zh-CN"/>
-        </w:rPr>
-        <w:t>- Parking lot: synonym for safe area.</w:t>
-      </w:r>
-    </w:p>
-    <w:p>
-      <w:pPr>
-        <w:pStyle w:val="18"/>
-        <w:jc w:val="left"/>
-        <w:rPr>
-          <w:lang w:val="en-US" w:eastAsia="zh-CN"/>
-        </w:rPr>
-      </w:pPr>
-      <w:r>
-        <w:rPr>
-          <w:lang w:val="en-US" w:eastAsia="zh-CN"/>
-        </w:rPr>
-        <w:t>- Safe area: is a parking agreed by the car sharing company where users should park rented cars. There are a certain number in the city and they are equally distributed in the territory.</w:t>
-      </w:r>
-    </w:p>
-    <w:p>
-      <w:pPr>
-        <w:pStyle w:val="18"/>
-        <w:jc w:val="left"/>
-        <w:rPr>
-          <w:lang w:val="en-US" w:eastAsia="zh-CN"/>
-        </w:rPr>
-      </w:pPr>
-      <w:r>
-        <w:rPr>
-          <w:lang w:val="en-US" w:eastAsia="zh-CN"/>
-        </w:rPr>
-        <w:t>- Special parking area: is a parking with charging spots agreed by the car sharing company where users should park rented cars. Users can park cars here and they can charge them.</w:t>
-      </w:r>
-    </w:p>
-    <w:p>
-      <w:pPr>
-        <w:pStyle w:val="18"/>
-        <w:jc w:val="left"/>
-        <w:rPr>
-          <w:lang w:eastAsia="zh-CN"/>
-        </w:rPr>
-      </w:pPr>
-      <w:r>
-        <w:rPr>
-          <w:lang w:eastAsia="zh-CN"/>
-        </w:rPr>
-        <w:t xml:space="preserve">- UU: abbreviation for </w:t>
-      </w:r>
-      <w:r>
-        <w:rPr>
-          <w:rFonts w:hint="default"/>
-          <w:lang w:eastAsia="zh-CN"/>
-        </w:rPr>
-        <w:t>“unregistered user”.</w:t>
-      </w:r>
-    </w:p>
-    <w:p>
-      <w:pPr>
-        <w:pStyle w:val="18"/>
-        <w:jc w:val="left"/>
-        <w:rPr>
-          <w:lang w:val="en-US"/>
-        </w:rPr>
-      </w:pPr>
-    </w:p>
-    <w:p>
-      <w:pPr>
-        <w:pStyle w:val="3"/>
-        <w:jc w:val="left"/>
-        <w:rPr>
-          <w:lang w:val="en-US"/>
-        </w:rPr>
-      </w:pPr>
-      <w:bookmarkStart w:id="13" w:name="_Toc103293326"/>
-      <w:bookmarkStart w:id="14" w:name="_Toc1386351349"/>
-      <w:r>
-        <w:rPr>
-          <w:lang w:val="en-US"/>
-        </w:rPr>
-        <w:t>Assumptions</w:t>
-      </w:r>
-      <w:bookmarkEnd w:id="13"/>
-      <w:bookmarkEnd w:id="14"/>
-    </w:p>
-    <w:p>
-      <w:pPr>
-        <w:pStyle w:val="18"/>
-        <w:numPr>
-          <w:ilvl w:val="0"/>
-          <w:numId w:val="2"/>
-        </w:numPr>
-        <w:tabs>
-          <w:tab w:val="left" w:pos="420"/>
-        </w:tabs>
-        <w:jc w:val="left"/>
-        <w:rPr>
-          <w:lang w:val="en-US"/>
-        </w:rPr>
-      </w:pPr>
-      <w:r>
-        <w:rPr>
-          <w:lang w:val="en-US"/>
-        </w:rPr>
         <w:t>The only actor is the User: we decided to assume that all the system management and bureaucracy part (intended as fine payment, car maintenance, car retrieve and stuff like this) will be handled by a third party, so it concerns another system that will not be developed.</w:t>
       </w:r>
     </w:p>
@@ -6490,17 +6499,12 @@
         <w:rPr>
           <w:lang w:val="en-US"/>
         </w:rPr>
-        <w:t xml:space="preserve">The discounts can be accumulated and the system applies them stacking the values e.g. if the user brings 2 passengers and uses less than 50% of the battery, the final amount will be decrease first by 10% and the result will be reduced by </w:t>
-      </w:r>
-      <w:bookmarkStart w:id="91" w:name="_GoBack"/>
-      <w:r>
-        <w:rPr>
-          <w:lang w:val="en-US"/>
-        </w:rPr>
-        <w:t>20% and so on.</w:t>
-      </w:r>
-    </w:p>
-    <w:bookmarkEnd w:id="91"/>
+        <w:t xml:space="preserve">The discounts can be accumulated and the system applies </w:t>
+      </w:r>
+      <w:r>
+        <w:t>all of them on the amount calculated by time. The maximum discount that a user can get is 90%.</w:t>
+      </w:r>
+    </w:p>
     <w:p>
       <w:pPr>
         <w:pStyle w:val="18"/>
@@ -6561,7 +6565,16 @@
         <w:rPr>
           <w:lang w:val="en-US"/>
         </w:rPr>
-        <w:t>Users can park the car outside the two kinds of parks.</w:t>
+        <w:t xml:space="preserve">Users can park the car </w:t>
+      </w:r>
+      <w:r>
+        <w:t>in unsafe areas</w:t>
+      </w:r>
+      <w:r>
+        <w:rPr>
+          <w:lang w:val="en-US"/>
+        </w:rPr>
+        <w:t>.</w:t>
       </w:r>
     </w:p>
     <w:p>
@@ -6583,7 +6596,16 @@
         <w:rPr>
           <w:lang w:val="en-US"/>
         </w:rPr>
-        <w:t>If a user wants only to park the car, he has to select the “park” option on the screen and th</w:t>
+        <w:t>If a user wants only to park the car, he has to select the “</w:t>
+      </w:r>
+      <w:r>
+        <w:t>Pit Stop</w:t>
+      </w:r>
+      <w:r>
+        <w:rPr>
+          <w:lang w:val="en-US"/>
+        </w:rPr>
+        <w:t>” option on the screen and th</w:t>
       </w:r>
       <w:r>
         <w:t>e</w:t>
@@ -6631,7 +6653,7 @@
         <w:pStyle w:val="18"/>
         <w:numPr>
           <w:ilvl w:val="0"/>
-          <w:numId w:val="3"/>
+          <w:numId w:val="4"/>
         </w:numPr>
         <w:tabs>
           <w:tab w:val="left" w:pos="420"/>
@@ -6642,54 +6664,7 @@
         </w:rPr>
       </w:pPr>
       <w:r>
-        <w:rPr>
-          <w:lang w:val="en-US"/>
-        </w:rPr>
-        <w:t>The employees can use their credentials to unlock only locked cars that are outside of parking lots and charging stations.</w:t>
-      </w:r>
-    </w:p>
-    <w:p>
-      <w:pPr>
-        <w:pStyle w:val="18"/>
-        <w:numPr>
-          <w:ilvl w:val="0"/>
-          <w:numId w:val="4"/>
-        </w:numPr>
-        <w:tabs>
-          <w:tab w:val="left" w:pos="420"/>
-        </w:tabs>
-        <w:jc w:val="left"/>
-        <w:rPr>
-          <w:lang w:val="en-US"/>
-        </w:rPr>
-      </w:pPr>
-      <w:r>
-        <w:rPr>
-          <w:lang w:val="en-US"/>
-        </w:rPr>
-        <w:t>Users behave unpredictably so they can park in parking areas that are not owned by the car sharing company and leave cars outside parking spots, with the battery fully discharged (in this case the employee has the task to bring back the car in the special parking area);</w:t>
-      </w:r>
-    </w:p>
-    <w:p>
-      <w:pPr>
-        <w:pStyle w:val="18"/>
-        <w:numPr>
-          <w:ilvl w:val="0"/>
-          <w:numId w:val="4"/>
-        </w:numPr>
-        <w:tabs>
-          <w:tab w:val="left" w:pos="420"/>
-        </w:tabs>
-        <w:jc w:val="left"/>
-        <w:rPr>
-          <w:lang w:val="en-US"/>
-        </w:rPr>
-      </w:pPr>
-      <w:r>
-        <w:rPr>
-          <w:lang w:val="en-US"/>
-        </w:rPr>
-        <w:t>When a user parks the car in a charging station but he/she doesn’t plug the car in, an employee will plug in the car and the system won’t apply the discount to the final amount due to the user; he must check also that the car is operative and has no damage. If it has failures the employee has to evaluate the damages and the previous user will be sanctioned.</w:t>
+        <w:t>All cars, after users end their trip a a safe area, must be at full battery charge before being set as available again.</w:t>
       </w:r>
     </w:p>
     <w:p>
@@ -6741,16 +6716,13 @@
         <w:rPr>
           <w:lang w:val="en-US"/>
         </w:rPr>
-        <w:t>The system can run on a mobile device (such as smartphones and tablets via the mobile app) and a PC: the mobile device should have GPS, internet connection and some storage space where to install the application. When users access the service from a PC, they have to share their position through the web in order to allow the system to show up the nearest parking.</w:t>
-      </w:r>
-    </w:p>
-    <w:p>
-      <w:pPr>
-        <w:pStyle w:val="18"/>
-        <w:jc w:val="left"/>
-        <w:rPr>
-          <w:lang w:val="en-US"/>
-        </w:rPr>
+        <w:t>The system can run on a mobile device (such as smartphones and tablets via the mobile app): the mobile device should have GPS, internet connection and some storage space where to install the application. When users access the service, they have to share their position in order to allow the system to show up the nearest parking.</w:t>
+      </w:r>
+    </w:p>
+    <w:p>
+      <w:pPr>
+        <w:pStyle w:val="18"/>
+        <w:jc w:val="left"/>
       </w:pPr>
       <w:r>
         <w:rPr>
@@ -6758,6 +6730,33 @@
         </w:rPr>
         <w:t>Other important constraints to the system are the DBMS, that will store all user data, such as their credentials, payment method and email address, and the access to a SMTP server that allows the system to send email to the users</w:t>
       </w:r>
+      <w:r>
+        <w:t>.</w:t>
+      </w:r>
+    </w:p>
+    <w:p>
+      <w:pPr>
+        <w:pStyle w:val="18"/>
+        <w:jc w:val="left"/>
+      </w:pPr>
+      <w:r>
+        <w:t>The system interfaces with a third party system that relies on a different database that stores all information about cars such as fines written on them, car documentation (like revision papers), position and other important data.</w:t>
+      </w:r>
+    </w:p>
+    <w:p>
+      <w:pPr>
+        <w:pStyle w:val="18"/>
+        <w:jc w:val="left"/>
+      </w:pPr>
+      <w:r>
+        <w:t xml:space="preserve">The cooperation between this third party system and the software-to-develop will be explained better in the </w:t>
+      </w:r>
+      <w:r>
+        <w:rPr>
+          <w:rFonts w:hint="default"/>
+        </w:rPr>
+        <w:t>“functional requirements” section of this document.</w:t>
+      </w:r>
     </w:p>
     <w:p>
       <w:pPr>
@@ -6776,8 +6775,8 @@
           <w:lang w:val="en-US"/>
         </w:rPr>
       </w:pPr>
-      <w:bookmarkStart w:id="17" w:name="_Toc1840072446"/>
-      <w:bookmarkStart w:id="18" w:name="_Toc1154647354"/>
+      <w:bookmarkStart w:id="17" w:name="_Toc1154647354"/>
+      <w:bookmarkStart w:id="18" w:name="_Toc1840072446"/>
       <w:r>
         <w:rPr>
           <w:lang w:val="en-US"/>
@@ -6830,16 +6829,12 @@
       <w:pPr>
         <w:pStyle w:val="18"/>
         <w:jc w:val="left"/>
-        <w:rPr>
-          <w:lang w:val="en-US"/>
-        </w:rPr>
-      </w:pPr>
-      <w:r>
-        <w:rPr>
-          <w:lang w:val="en-US"/>
-        </w:rPr>
-        <w:t>On the maintenance aspect, the website will be more advanced on new feature releases that the mobile application: in this case every new feature will be available first on the web platform as a preview of the mobile update to come.</w:t>
-      </w:r>
+      </w:pPr>
+      <w:r>
+        <w:t>The application will be available for all platforms (Android and iOS) in order to cover the most part of the smartphone users, and maybe, in future development, will be implemented a Windows Phone version too.</w:t>
+      </w:r>
+      <w:bookmarkStart w:id="91" w:name="_GoBack"/>
+      <w:bookmarkEnd w:id="91"/>
     </w:p>
     <w:p>
       <w:pPr>
@@ -6858,8 +6853,8 @@
           <w:lang w:val="en-US"/>
         </w:rPr>
       </w:pPr>
-      <w:bookmarkStart w:id="19" w:name="_Toc1574601361"/>
-      <w:bookmarkStart w:id="20" w:name="_Toc313522808"/>
+      <w:bookmarkStart w:id="19" w:name="_Toc313522808"/>
+      <w:bookmarkStart w:id="20" w:name="_Toc1574601361"/>
       <w:r>
         <w:rPr>
           <w:lang w:val="en-US"/>
@@ -6931,8 +6926,8 @@
           <w:lang w:val="en-US"/>
         </w:rPr>
       </w:pPr>
-      <w:bookmarkStart w:id="21" w:name="_Toc1900271043"/>
-      <w:bookmarkStart w:id="22" w:name="_Toc535704817"/>
+      <w:bookmarkStart w:id="21" w:name="_Toc535704817"/>
+      <w:bookmarkStart w:id="22" w:name="_Toc1900271043"/>
       <w:r>
         <w:rPr>
           <w:lang w:val="en-US"/>
@@ -7089,8 +7084,8 @@
           <w:rFonts w:hint="default"/>
         </w:rPr>
       </w:pPr>
-      <w:bookmarkStart w:id="29" w:name="_Toc1322954175"/>
-      <w:bookmarkStart w:id="30" w:name="_Toc1217600926"/>
+      <w:bookmarkStart w:id="29" w:name="_Toc1217600926"/>
+      <w:bookmarkStart w:id="30" w:name="_Toc1322954175"/>
       <w:r>
         <w:t>Requirement 2</w:t>
       </w:r>
@@ -7440,8 +7435,8 @@
           <w:rFonts w:hint="default"/>
         </w:rPr>
       </w:pPr>
-      <w:bookmarkStart w:id="35" w:name="_Toc1895577049"/>
-      <w:bookmarkStart w:id="36" w:name="_Toc1278465516"/>
+      <w:bookmarkStart w:id="35" w:name="_Toc1278465516"/>
+      <w:bookmarkStart w:id="36" w:name="_Toc1895577049"/>
       <w:r>
         <w:t>Requirement 5</w:t>
       </w:r>
@@ -7931,8 +7926,8 @@
           <w:lang w:val="en-US"/>
         </w:rPr>
       </w:pPr>
-      <w:bookmarkStart w:id="41" w:name="_Toc801556572"/>
-      <w:bookmarkStart w:id="42" w:name="_Toc280273023"/>
+      <w:bookmarkStart w:id="41" w:name="_Toc280273023"/>
+      <w:bookmarkStart w:id="42" w:name="_Toc801556572"/>
       <w:r>
         <w:rPr>
           <w:lang w:val="en-US"/>
@@ -7999,8 +7994,8 @@
         <w:pStyle w:val="3"/>
         <w:jc w:val="left"/>
       </w:pPr>
-      <w:bookmarkStart w:id="45" w:name="_Toc1752703959"/>
-      <w:bookmarkStart w:id="46" w:name="_Toc310348714"/>
+      <w:bookmarkStart w:id="45" w:name="_Toc310348714"/>
+      <w:bookmarkStart w:id="46" w:name="_Toc1752703959"/>
       <w:r>
         <w:t>Scenario 1</w:t>
       </w:r>
@@ -8291,8 +8286,8 @@
           <w:lang w:val="en-US"/>
         </w:rPr>
       </w:pPr>
-      <w:bookmarkStart w:id="55" w:name="_Toc891279524"/>
-      <w:bookmarkStart w:id="56" w:name="_Toc642712099"/>
+      <w:bookmarkStart w:id="55" w:name="_Toc642712099"/>
+      <w:bookmarkStart w:id="56" w:name="_Toc891279524"/>
       <w:r>
         <w:rPr>
           <w:lang w:val="en-US"/>
@@ -13100,8 +13095,8 @@
           <w:lang w:val="en-US"/>
         </w:rPr>
       </w:pPr>
-      <w:bookmarkStart w:id="79" w:name="_Toc1444318947"/>
-      <w:bookmarkStart w:id="80" w:name="_Toc971313598"/>
+      <w:bookmarkStart w:id="79" w:name="_Toc971313598"/>
+      <w:bookmarkStart w:id="80" w:name="_Toc1444318947"/>
       <w:r>
         <w:rPr>
           <w:lang w:val="en-US"/>
@@ -13121,8 +13116,8 @@
           <w:lang w:val="en-US"/>
         </w:rPr>
       </w:pPr>
-      <w:bookmarkStart w:id="81" w:name="_Toc1948524180"/>
-      <w:bookmarkStart w:id="82" w:name="_Toc1807469299"/>
+      <w:bookmarkStart w:id="81" w:name="_Toc1807469299"/>
+      <w:bookmarkStart w:id="82" w:name="_Toc1948524180"/>
       <w:r>
         <w:rPr>
           <w:lang w:val="en-US"/>

</xml_diff>